<commit_message>
Varie modifiche al mockup, aggiunti classdiagram, in Class Diagram da fare.docx sono presenti ulteriori modifiche da fare al mockup, inoltre bisogna fare un mockup migliore con il logo.
</commit_message>
<xml_diff>
--- a/Varie/Class Diagram da fare.docx
+++ b/Varie/Class Diagram da fare.docx
@@ -43,13 +43,6 @@
       <w:r>
         <w:t>ord</w:t>
       </w:r>
-      <w:r>
-        <w:tab/>
-      </w:r>
-      <w:r>
-        <w:tab/>
-        <w:t xml:space="preserve"> (Tutto in uno)</w:t>
-      </w:r>
     </w:p>
     <w:p>
       <w:pPr>
@@ -60,25 +53,7 @@
         </w:numPr>
       </w:pPr>
       <w:r>
-        <w:t xml:space="preserve">FATTO: </w:t>
-      </w:r>
-      <w:r>
-        <w:t xml:space="preserve">Gestisci profilo e </w:t>
-      </w:r>
-      <w:r>
-        <w:t xml:space="preserve">visualizzazione dei propri percorsi </w:t>
-      </w:r>
-      <w:r>
-        <w:tab/>
-      </w:r>
-      <w:r>
-        <w:t>(</w:t>
-      </w:r>
-      <w:r>
-        <w:t>T</w:t>
-      </w:r>
-      <w:r>
-        <w:t>ramite filtro su homepage)</w:t>
+        <w:t xml:space="preserve">FATTO: Gestisci profilo e visualizzazione dei propri percorsi </w:t>
       </w:r>
     </w:p>
     <w:p>
@@ -90,20 +65,10 @@
         </w:numPr>
       </w:pPr>
       <w:r>
+        <w:t xml:space="preserve">FATTO: </w:t>
+      </w:r>
+      <w:r>
         <w:t>Ricerca itinerari e Filtraggio ricerche</w:t>
-      </w:r>
-      <w:r>
-        <w:tab/>
-      </w:r>
-      <w:r>
-        <w:tab/>
-      </w:r>
-      <w:r>
-        <w:tab/>
-      </w:r>
-      <w:r>
-        <w:tab/>
-        <w:t>(Solo controller homepage e filtri)</w:t>
       </w:r>
     </w:p>
     <w:p>
@@ -115,29 +80,10 @@
         </w:numPr>
       </w:pPr>
       <w:r>
+        <w:t xml:space="preserve">FATTO: </w:t>
+      </w:r>
+      <w:r>
         <w:t>Visualizza itinerario</w:t>
-      </w:r>
-      <w:r>
-        <w:tab/>
-      </w:r>
-      <w:r>
-        <w:tab/>
-      </w:r>
-      <w:r>
-        <w:tab/>
-      </w:r>
-      <w:r>
-        <w:tab/>
-      </w:r>
-      <w:r>
-        <w:tab/>
-      </w:r>
-      <w:r>
-        <w:tab/>
-        <w:t>(Solo controller itinerario)</w:t>
-      </w:r>
-      <w:r>
-        <w:tab/>
       </w:r>
     </w:p>
     <w:p>
@@ -168,15 +114,7 @@
       </w:r>
       <w:r>
         <w:tab/>
-        <w:t xml:space="preserve">(Integriamolo in </w:t>
-      </w:r>
-      <w:proofErr w:type="gramStart"/>
-      <w:r>
-        <w:t>un altro class</w:t>
-      </w:r>
-      <w:proofErr w:type="gramEnd"/>
-      <w:r>
-        <w:t>*)</w:t>
+        <w:t>(Integriamolo in un altro class*)</w:t>
       </w:r>
     </w:p>
     <w:p>
@@ -188,23 +126,10 @@
         </w:numPr>
       </w:pPr>
       <w:r>
+        <w:t xml:space="preserve">FATTO: </w:t>
+      </w:r>
+      <w:r>
         <w:t>Aggiungi foto ad un itinerario</w:t>
-      </w:r>
-      <w:r>
-        <w:tab/>
-      </w:r>
-      <w:r>
-        <w:tab/>
-      </w:r>
-      <w:r>
-        <w:tab/>
-      </w:r>
-      <w:r>
-        <w:tab/>
-      </w:r>
-      <w:r>
-        <w:tab/>
-        <w:t>(Me la vedo io questo)</w:t>
       </w:r>
     </w:p>
     <w:p>
@@ -216,6 +141,9 @@
         </w:numPr>
       </w:pPr>
       <w:r>
+        <w:t xml:space="preserve">FATTO: </w:t>
+      </w:r>
+      <w:r>
         <w:t>Aggiungi</w:t>
       </w:r>
       <w:r>
@@ -223,16 +151,6 @@
       </w:r>
       <w:r>
         <w:t xml:space="preserve"> itinerario ad una collezione</w:t>
-      </w:r>
-      <w:r>
-        <w:tab/>
-      </w:r>
-      <w:r>
-        <w:tab/>
-      </w:r>
-      <w:r>
-        <w:tab/>
-        <w:t>(Me la vedo io questo)</w:t>
       </w:r>
     </w:p>
     <w:p>
@@ -244,14 +162,10 @@
         </w:numPr>
       </w:pPr>
       <w:r>
+        <w:t xml:space="preserve">FATTO: </w:t>
+      </w:r>
+      <w:r>
         <w:t>Crea una nuova collezione e Cancella una collezione</w:t>
-      </w:r>
-      <w:r>
-        <w:tab/>
-      </w:r>
-      <w:r>
-        <w:tab/>
-        <w:t>(Usare controller Collezione)</w:t>
       </w:r>
       <w:r>
         <w:tab/>
@@ -279,6 +193,25 @@
         <w:t>(Usare controller Pubblicazione)</w:t>
       </w:r>
     </w:p>
+    <w:p>
+      <w:pPr>
+        <w:pStyle w:val="Paragrafoelenco"/>
+        <w:numPr>
+          <w:ilvl w:val="0"/>
+          <w:numId w:val="2"/>
+        </w:numPr>
+      </w:pPr>
+      <w:r>
+        <w:t>Pubblica un nuovo itinerario in piattaforma registrato</w:t>
+      </w:r>
+      <w:r>
+        <w:tab/>
+      </w:r>
+      <w:r>
+        <w:tab/>
+        <w:t>(Usare controller Pubblicazione)</w:t>
+      </w:r>
+    </w:p>
     <w:p/>
     <w:p>
       <w:pPr>
@@ -306,10 +239,7 @@
         <w:ind w:left="360"/>
       </w:pPr>
       <w:r>
-        <w:t>lo vediamo insieme luned</w:t>
-      </w:r>
-      <w:r>
-        <w:t>ì</w:t>
+        <w:t>lo vediamo insieme lunedì</w:t>
       </w:r>
     </w:p>
     <w:p>
@@ -317,13 +247,24 @@
         <w:ind w:left="360"/>
       </w:pPr>
       <w:r>
+        <w:t>---</w:t>
+      </w:r>
+    </w:p>
+    <w:p>
+      <w:pPr>
+        <w:ind w:left="360"/>
+      </w:pPr>
+      <w:r>
         <w:t>Luca:</w:t>
       </w:r>
       <w:r>
         <w:t xml:space="preserve"> </w:t>
       </w:r>
       <w:r>
-        <w:t>5-8-9</w:t>
+        <w:t>5-9</w:t>
+      </w:r>
+      <w:r>
+        <w:t>-10</w:t>
       </w:r>
     </w:p>
     <w:p>
@@ -339,19 +280,67 @@
       <w:r>
         <w:t>3-4-6-7</w:t>
       </w:r>
+      <w:r>
+        <w:t>-8</w:t>
+      </w:r>
     </w:p>
     <w:p>
       <w:pPr>
         <w:ind w:left="360"/>
       </w:pPr>
-      <w:r>
-        <w:t>Visto che hai già fatto i primi due lascia che faccio io 1 punto in più poi se vuoi nel caso prenditi anche il 7.</w:t>
-      </w:r>
     </w:p>
     <w:p>
       <w:pPr>
         <w:ind w:left="360"/>
       </w:pPr>
+      <w:r>
+        <w:t>Cose da fare aggiuntive:</w:t>
+      </w:r>
+    </w:p>
+    <w:p>
+      <w:pPr>
+        <w:pStyle w:val="Paragrafoelenco"/>
+        <w:numPr>
+          <w:ilvl w:val="0"/>
+          <w:numId w:val="3"/>
+        </w:numPr>
+      </w:pPr>
+      <w:r>
+        <w:t>Nel moc</w:t>
+      </w:r>
+      <w:r>
+        <w:t>kup</w:t>
+      </w:r>
+      <w:r>
+        <w:t xml:space="preserve"> aggiungere </w:t>
+      </w:r>
+      <w:r>
+        <w:t>la pagina “Mappa” così da mostrare gli itinerari vicini o lista su mappa.</w:t>
+      </w:r>
+    </w:p>
+    <w:p>
+      <w:pPr>
+        <w:pStyle w:val="Paragrafoelenco"/>
+        <w:numPr>
+          <w:ilvl w:val="0"/>
+          <w:numId w:val="3"/>
+        </w:numPr>
+      </w:pPr>
+      <w:r>
+        <w:t>Completare il class diagram (ho accorpato alcuni punti in un unico class diagram altrimenti verrebbe misero.</w:t>
+      </w:r>
+    </w:p>
+    <w:p>
+      <w:pPr>
+        <w:pStyle w:val="Paragrafoelenco"/>
+        <w:numPr>
+          <w:ilvl w:val="0"/>
+          <w:numId w:val="3"/>
+        </w:numPr>
+      </w:pPr>
+      <w:r>
+        <w:t>Vedere se le entity possono avere o no metodi.</w:t>
+      </w:r>
     </w:p>
     <w:sectPr>
       <w:pgSz w:w="11906" w:h="16838"/>
@@ -452,6 +441,95 @@
     </w:lvl>
   </w:abstractNum>
   <w:abstractNum w:abstractNumId="1" w15:restartNumberingAfterBreak="0">
+    <w:nsid w:val="6F4D1E5B"/>
+    <w:multiLevelType w:val="hybridMultilevel"/>
+    <w:tmpl w:val="F620BFC0"/>
+    <w:lvl w:ilvl="0" w:tplc="0410000F">
+      <w:start w:val="1"/>
+      <w:numFmt w:val="decimal"/>
+      <w:lvlText w:val="%1."/>
+      <w:lvlJc w:val="left"/>
+      <w:pPr>
+        <w:ind w:left="720" w:hanging="360"/>
+      </w:pPr>
+      <w:rPr>
+        <w:rFonts w:hint="default"/>
+      </w:rPr>
+    </w:lvl>
+    <w:lvl w:ilvl="1" w:tplc="04100019" w:tentative="1">
+      <w:start w:val="1"/>
+      <w:numFmt w:val="lowerLetter"/>
+      <w:lvlText w:val="%2."/>
+      <w:lvlJc w:val="left"/>
+      <w:pPr>
+        <w:ind w:left="1440" w:hanging="360"/>
+      </w:pPr>
+    </w:lvl>
+    <w:lvl w:ilvl="2" w:tplc="0410001B" w:tentative="1">
+      <w:start w:val="1"/>
+      <w:numFmt w:val="lowerRoman"/>
+      <w:lvlText w:val="%3."/>
+      <w:lvlJc w:val="right"/>
+      <w:pPr>
+        <w:ind w:left="2160" w:hanging="180"/>
+      </w:pPr>
+    </w:lvl>
+    <w:lvl w:ilvl="3" w:tplc="0410000F" w:tentative="1">
+      <w:start w:val="1"/>
+      <w:numFmt w:val="decimal"/>
+      <w:lvlText w:val="%4."/>
+      <w:lvlJc w:val="left"/>
+      <w:pPr>
+        <w:ind w:left="2880" w:hanging="360"/>
+      </w:pPr>
+    </w:lvl>
+    <w:lvl w:ilvl="4" w:tplc="04100019" w:tentative="1">
+      <w:start w:val="1"/>
+      <w:numFmt w:val="lowerLetter"/>
+      <w:lvlText w:val="%5."/>
+      <w:lvlJc w:val="left"/>
+      <w:pPr>
+        <w:ind w:left="3600" w:hanging="360"/>
+      </w:pPr>
+    </w:lvl>
+    <w:lvl w:ilvl="5" w:tplc="0410001B" w:tentative="1">
+      <w:start w:val="1"/>
+      <w:numFmt w:val="lowerRoman"/>
+      <w:lvlText w:val="%6."/>
+      <w:lvlJc w:val="right"/>
+      <w:pPr>
+        <w:ind w:left="4320" w:hanging="180"/>
+      </w:pPr>
+    </w:lvl>
+    <w:lvl w:ilvl="6" w:tplc="0410000F" w:tentative="1">
+      <w:start w:val="1"/>
+      <w:numFmt w:val="decimal"/>
+      <w:lvlText w:val="%7."/>
+      <w:lvlJc w:val="left"/>
+      <w:pPr>
+        <w:ind w:left="5040" w:hanging="360"/>
+      </w:pPr>
+    </w:lvl>
+    <w:lvl w:ilvl="7" w:tplc="04100019" w:tentative="1">
+      <w:start w:val="1"/>
+      <w:numFmt w:val="lowerLetter"/>
+      <w:lvlText w:val="%8."/>
+      <w:lvlJc w:val="left"/>
+      <w:pPr>
+        <w:ind w:left="5760" w:hanging="360"/>
+      </w:pPr>
+    </w:lvl>
+    <w:lvl w:ilvl="8" w:tplc="0410001B" w:tentative="1">
+      <w:start w:val="1"/>
+      <w:numFmt w:val="lowerRoman"/>
+      <w:lvlText w:val="%9."/>
+      <w:lvlJc w:val="right"/>
+      <w:pPr>
+        <w:ind w:left="6480" w:hanging="180"/>
+      </w:pPr>
+    </w:lvl>
+  </w:abstractNum>
+  <w:abstractNum w:abstractNumId="2" w15:restartNumberingAfterBreak="0">
     <w:nsid w:val="70B52982"/>
     <w:multiLevelType w:val="hybridMultilevel"/>
     <w:tmpl w:val="217CFF6C"/>
@@ -541,6 +619,9 @@
     <w:abstractNumId w:val="0"/>
   </w:num>
   <w:num w:numId="2">
+    <w:abstractNumId w:val="2"/>
+  </w:num>
+  <w:num w:numId="3">
     <w:abstractNumId w:val="1"/>
   </w:num>
 </w:numbering>

</xml_diff>

<commit_message>
Class Diagram e Mocku
fatti i rimanenti Class Diagram e fattal la nuova schermata del mockup con la mappa, purtroppo non è possibile aggiungere altro tipo marker o posizione GPS
</commit_message>
<xml_diff>
--- a/Varie/Class Diagram da fare.docx
+++ b/Varie/Class Diagram da fare.docx
@@ -95,6 +95,9 @@
         </w:numPr>
       </w:pPr>
       <w:r>
+        <w:t xml:space="preserve">FATTI: </w:t>
+      </w:r>
+      <w:r>
         <w:t>Contatta l’assistenza</w:t>
       </w:r>
       <w:r>
@@ -180,6 +183,9 @@
         </w:numPr>
       </w:pPr>
       <w:r>
+        <w:t xml:space="preserve">FATTO: </w:t>
+      </w:r>
+      <w:r>
         <w:t>Pubblica un nuovo itinerario in piattaforma</w:t>
       </w:r>
       <w:r>
@@ -201,6 +207,9 @@
           <w:numId w:val="2"/>
         </w:numPr>
       </w:pPr>
+      <w:r>
+        <w:t xml:space="preserve">FATTO: </w:t>
+      </w:r>
       <w:r>
         <w:t>Pubblica un nuovo itinerario in piattaforma registrato</w:t>
       </w:r>

</xml_diff>